<commit_message>
Quase terminada a documentação
</commit_message>
<xml_diff>
--- a/Documentação FreeCell.docx
+++ b/Documentação FreeCell.docx
@@ -1349,6 +1349,184 @@
     <w:p/>
     <w:p>
       <w:pPr>
+        <w:jc w:val="both"/>
+        <w:rPr>
+          <w:rStyle w:val="apple-converted-space"/>
+          <w:rFonts w:ascii="Verdana" w:hAnsi="Verdana"/>
+          <w:sz w:val="21"/>
+          <w:szCs w:val="21"/>
+          <w:shd w:val="clear" w:color="auto" w:fill="FFFFFF"/>
+        </w:rPr>
+      </w:pPr>
+      <w:r>
+        <w:rPr>
+          <w:rStyle w:val="apple-converted-space"/>
+          <w:rFonts w:ascii="Verdana" w:hAnsi="Verdana"/>
+          <w:sz w:val="21"/>
+          <w:szCs w:val="21"/>
+          <w:shd w:val="clear" w:color="auto" w:fill="FFFFFF"/>
+        </w:rPr>
+        <w:t>O jogo</w:t>
+      </w:r>
+      <w:r>
+        <w:rPr>
+          <w:rStyle w:val="apple-converted-space"/>
+          <w:rFonts w:ascii="Verdana" w:hAnsi="Verdana"/>
+          <w:sz w:val="21"/>
+          <w:szCs w:val="21"/>
+          <w:shd w:val="clear" w:color="auto" w:fill="FFFFFF"/>
+        </w:rPr>
+        <w:t xml:space="preserve"> desenvolvido para o primeiro projeto de Estruturas de Dados foi o jogo de cartas </w:t>
+      </w:r>
+      <w:proofErr w:type="gramStart"/>
+      <w:r>
+        <w:rPr>
+          <w:rStyle w:val="apple-converted-space"/>
+          <w:rFonts w:ascii="Verdana" w:hAnsi="Verdana"/>
+          <w:sz w:val="21"/>
+          <w:szCs w:val="21"/>
+          <w:shd w:val="clear" w:color="auto" w:fill="FFFFFF"/>
+        </w:rPr>
+        <w:t>FreeCell</w:t>
+      </w:r>
+      <w:proofErr w:type="gramEnd"/>
+      <w:r>
+        <w:rPr>
+          <w:rStyle w:val="apple-converted-space"/>
+          <w:rFonts w:ascii="Verdana" w:hAnsi="Verdana"/>
+          <w:sz w:val="21"/>
+          <w:szCs w:val="21"/>
+          <w:shd w:val="clear" w:color="auto" w:fill="FFFFFF"/>
+        </w:rPr>
+        <w:t xml:space="preserve">. Neste jogo um baralho de 52 cartas é distribuído em </w:t>
+      </w:r>
+      <w:proofErr w:type="gramStart"/>
+      <w:r>
+        <w:rPr>
+          <w:rStyle w:val="apple-converted-space"/>
+          <w:rFonts w:ascii="Verdana" w:hAnsi="Verdana"/>
+          <w:sz w:val="21"/>
+          <w:szCs w:val="21"/>
+          <w:shd w:val="clear" w:color="auto" w:fill="FFFFFF"/>
+        </w:rPr>
+        <w:t>8</w:t>
+      </w:r>
+      <w:proofErr w:type="gramEnd"/>
+      <w:r>
+        <w:rPr>
+          <w:rStyle w:val="apple-converted-space"/>
+          <w:rFonts w:ascii="Verdana" w:hAnsi="Verdana"/>
+          <w:sz w:val="21"/>
+          <w:szCs w:val="21"/>
+          <w:shd w:val="clear" w:color="auto" w:fill="FFFFFF"/>
+        </w:rPr>
+        <w:t xml:space="preserve"> pilhas, 4 delas com 7 cartas e as outras 4 com 6 cartas, o jogo também conta com 4 espaços disponíveis para guardar uma carta temporariamente </w:t>
+      </w:r>
+      <w:r>
+        <w:rPr>
+          <w:rStyle w:val="apple-converted-space"/>
+          <w:rFonts w:ascii="Verdana" w:hAnsi="Verdana"/>
+          <w:sz w:val="21"/>
+          <w:szCs w:val="21"/>
+          <w:shd w:val="clear" w:color="auto" w:fill="FFFFFF"/>
+        </w:rPr>
+        <w:t xml:space="preserve">em cada um </w:t>
+      </w:r>
+      <w:r>
+        <w:rPr>
+          <w:rStyle w:val="apple-converted-space"/>
+          <w:rFonts w:ascii="Verdana" w:hAnsi="Verdana"/>
+          <w:sz w:val="21"/>
+          <w:szCs w:val="21"/>
+          <w:shd w:val="clear" w:color="auto" w:fill="FFFFFF"/>
+        </w:rPr>
+        <w:t>e 4 espaços inicialmente vazios, que deverão receber as cartas do baralho divid</w:t>
+      </w:r>
+      <w:r>
+        <w:rPr>
+          <w:rStyle w:val="apple-converted-space"/>
+          <w:rFonts w:ascii="Verdana" w:hAnsi="Verdana"/>
+          <w:sz w:val="21"/>
+          <w:szCs w:val="21"/>
+          <w:shd w:val="clear" w:color="auto" w:fill="FFFFFF"/>
+        </w:rPr>
+        <w:t>idas em seus naipes e organizada</w:t>
+      </w:r>
+      <w:r>
+        <w:rPr>
+          <w:rStyle w:val="apple-converted-space"/>
+          <w:rFonts w:ascii="Verdana" w:hAnsi="Verdana"/>
+          <w:sz w:val="21"/>
+          <w:szCs w:val="21"/>
+          <w:shd w:val="clear" w:color="auto" w:fill="FFFFFF"/>
+        </w:rPr>
+        <w:t>s de maneira crescente.</w:t>
+      </w:r>
+    </w:p>
+    <w:p>
+      <w:pPr>
+        <w:jc w:val="both"/>
+        <w:rPr>
+          <w:rStyle w:val="apple-converted-space"/>
+          <w:rFonts w:ascii="Verdana" w:hAnsi="Verdana"/>
+          <w:sz w:val="21"/>
+          <w:szCs w:val="21"/>
+          <w:shd w:val="clear" w:color="auto" w:fill="FFFFFF"/>
+        </w:rPr>
+      </w:pPr>
+      <w:r>
+        <w:rPr>
+          <w:rStyle w:val="apple-converted-space"/>
+          <w:rFonts w:ascii="Verdana" w:hAnsi="Verdana"/>
+          <w:sz w:val="21"/>
+          <w:szCs w:val="21"/>
+          <w:shd w:val="clear" w:color="auto" w:fill="FFFFFF"/>
+        </w:rPr>
+        <w:t xml:space="preserve">Durante o jogo, o jogador deve manipular as cartas movendo-as de uma pilha para a outra, respeitando as seguintes condições: A carta a ser movida deve ser </w:t>
+      </w:r>
+      <w:r>
+        <w:rPr>
+          <w:rStyle w:val="apple-converted-space"/>
+          <w:rFonts w:ascii="Verdana" w:hAnsi="Verdana"/>
+          <w:sz w:val="21"/>
+          <w:szCs w:val="21"/>
+          <w:shd w:val="clear" w:color="auto" w:fill="FFFFFF"/>
+        </w:rPr>
+        <w:t xml:space="preserve">exatamente uma unidade </w:t>
+      </w:r>
+      <w:r>
+        <w:rPr>
+          <w:rStyle w:val="apple-converted-space"/>
+          <w:rFonts w:ascii="Verdana" w:hAnsi="Verdana"/>
+          <w:sz w:val="21"/>
+          <w:szCs w:val="21"/>
+          <w:shd w:val="clear" w:color="auto" w:fill="FFFFFF"/>
+        </w:rPr>
+        <w:t xml:space="preserve">menor </w:t>
+      </w:r>
+      <w:r>
+        <w:rPr>
+          <w:rStyle w:val="apple-converted-space"/>
+          <w:rFonts w:ascii="Verdana" w:hAnsi="Verdana"/>
+          <w:sz w:val="21"/>
+          <w:szCs w:val="21"/>
+          <w:shd w:val="clear" w:color="auto" w:fill="FFFFFF"/>
+        </w:rPr>
+        <w:t xml:space="preserve">do </w:t>
+      </w:r>
+      <w:r>
+        <w:rPr>
+          <w:rStyle w:val="apple-converted-space"/>
+          <w:rFonts w:ascii="Verdana" w:hAnsi="Verdana"/>
+          <w:sz w:val="21"/>
+          <w:szCs w:val="21"/>
+          <w:shd w:val="clear" w:color="auto" w:fill="FFFFFF"/>
+        </w:rPr>
+        <w:t>que a carta do topo da pilha destino, A carta a ser movida deve ser de cor diferente da carta do topo da pilha destino. Satisfeitas as condições, o jogador consegue empilhar novas cartas nas pilhas desejadas e proporcionar uma maior organização das cartas que originalmente foram distribuídas aleatoriamente.</w:t>
+      </w:r>
+    </w:p>
+    <w:p>
+      <w:pPr>
         <w:tabs>
           <w:tab w:val="left" w:pos="1189"/>
         </w:tabs>
@@ -1369,7 +1547,7 @@
           <w:szCs w:val="21"/>
           <w:shd w:val="clear" w:color="auto" w:fill="FFFFFF"/>
         </w:rPr>
-        <w:t>O jogo</w:t>
+        <w:t xml:space="preserve">Conforme </w:t>
       </w:r>
       <w:r>
         <w:rPr>
@@ -1379,9 +1557,8 @@
           <w:szCs w:val="21"/>
           <w:shd w:val="clear" w:color="auto" w:fill="FFFFFF"/>
         </w:rPr>
-        <w:t xml:space="preserve"> desenvolvido para o primeiro projeto de Estruturas de Dados foi o jogo de cartas </w:t>
-      </w:r>
-      <w:proofErr w:type="gramStart"/>
+        <w:t xml:space="preserve">as pilhas são organizadas, o jogador consegue ter acesso </w:t>
+      </w:r>
       <w:r>
         <w:rPr>
           <w:rStyle w:val="apple-converted-space"/>
@@ -1390,9 +1567,8 @@
           <w:szCs w:val="21"/>
           <w:shd w:val="clear" w:color="auto" w:fill="FFFFFF"/>
         </w:rPr>
-        <w:t>FreeCell</w:t>
-      </w:r>
-      <w:proofErr w:type="gramEnd"/>
+        <w:t>a</w:t>
+      </w:r>
       <w:r>
         <w:rPr>
           <w:rStyle w:val="apple-converted-space"/>
@@ -1401,9 +1577,8 @@
           <w:szCs w:val="21"/>
           <w:shd w:val="clear" w:color="auto" w:fill="FFFFFF"/>
         </w:rPr>
-        <w:t xml:space="preserve">. Neste jogo um baralho de 52 cartas é distribuído em </w:t>
-      </w:r>
-      <w:proofErr w:type="gramStart"/>
+        <w:t xml:space="preserve"> cartas necessárias para iniciar </w:t>
+      </w:r>
       <w:r>
         <w:rPr>
           <w:rStyle w:val="apple-converted-space"/>
@@ -1412,9 +1587,8 @@
           <w:szCs w:val="21"/>
           <w:shd w:val="clear" w:color="auto" w:fill="FFFFFF"/>
         </w:rPr>
-        <w:t>8</w:t>
-      </w:r>
-      <w:proofErr w:type="gramEnd"/>
+        <w:t>as pilhas de naipes organizados. I</w:t>
+      </w:r>
       <w:r>
         <w:rPr>
           <w:rStyle w:val="apple-converted-space"/>
@@ -1423,15 +1597,9 @@
           <w:szCs w:val="21"/>
           <w:shd w:val="clear" w:color="auto" w:fill="FFFFFF"/>
         </w:rPr>
-        <w:t xml:space="preserve"> pilhas, 4 delas com 7 cartas e as outras 4 com 6 cartas, o jogo também conta com 4 espaços disponíveis para guardar uma carta temporariamente e 4 espaços inicialmente vazios, que deverão receber as cartas do baralho divididas em seus naipes e organizados de maneira crescente.</w:t>
-      </w:r>
-    </w:p>
-    <w:p>
-      <w:pPr>
-        <w:tabs>
-          <w:tab w:val="left" w:pos="1189"/>
-        </w:tabs>
-        <w:jc w:val="both"/>
+        <w:t>nicialmente as pilhas estão vazias e são iniciadas no momento em que o jogador consegue enviar um Ás</w:t>
+      </w:r>
+      <w:r>
         <w:rPr>
           <w:rStyle w:val="apple-converted-space"/>
           <w:rFonts w:ascii="Verdana" w:hAnsi="Verdana"/>
@@ -1439,7 +1607,8 @@
           <w:szCs w:val="21"/>
           <w:shd w:val="clear" w:color="auto" w:fill="FFFFFF"/>
         </w:rPr>
-      </w:pPr>
+        <w:t xml:space="preserve"> </w:t>
+      </w:r>
       <w:r>
         <w:rPr>
           <w:rStyle w:val="apple-converted-space"/>
@@ -1448,15 +1617,10 @@
           <w:szCs w:val="21"/>
           <w:shd w:val="clear" w:color="auto" w:fill="FFFFFF"/>
         </w:rPr>
-        <w:t>Durante o jogo, o jogador deve manipular as cartas movendo-as de uma pilha para a outra, respeitando as seguintes condições: A carta a ser movida deve ser menor que a carta do topo da pilha destino, A carta a ser movida deve ser de cor diferente da carta do topo da pilha destino. Satisfeitas as condições, o jogador consegue empilhar novas cartas nas pilhas desejadas e proporcionar uma maior organização das cartas que originalmente foram distribuídas aleatoriamente.</w:t>
-      </w:r>
-    </w:p>
-    <w:p>
-      <w:pPr>
-        <w:tabs>
-          <w:tab w:val="left" w:pos="1189"/>
-        </w:tabs>
-        <w:jc w:val="both"/>
+        <w:t xml:space="preserve">para uma das </w:t>
+      </w:r>
+      <w:proofErr w:type="gramStart"/>
+      <w:r>
         <w:rPr>
           <w:rStyle w:val="apple-converted-space"/>
           <w:rFonts w:ascii="Verdana" w:hAnsi="Verdana"/>
@@ -1464,7 +1628,9 @@
           <w:szCs w:val="21"/>
           <w:shd w:val="clear" w:color="auto" w:fill="FFFFFF"/>
         </w:rPr>
-      </w:pPr>
+        <w:t>4</w:t>
+      </w:r>
+      <w:proofErr w:type="gramEnd"/>
       <w:r>
         <w:rPr>
           <w:rStyle w:val="apple-converted-space"/>
@@ -1473,7 +1639,7 @@
           <w:szCs w:val="21"/>
           <w:shd w:val="clear" w:color="auto" w:fill="FFFFFF"/>
         </w:rPr>
-        <w:t xml:space="preserve">Conforme </w:t>
+        <w:t xml:space="preserve"> pilhas, após isto, a carta seguinte a ser empilhada na pilha de naipes deve possuir o mesmo naipe do Ás (ou da carta anterior àquela) e deve possuir o valor seguinte à atual carta do topo (</w:t>
       </w:r>
       <w:r>
         <w:rPr>
@@ -1483,9 +1649,8 @@
           <w:szCs w:val="21"/>
           <w:shd w:val="clear" w:color="auto" w:fill="FFFFFF"/>
         </w:rPr>
-        <w:t xml:space="preserve">as pilhas são organizadas, o jogador consegue ter acesso </w:t>
-      </w:r>
-      <w:proofErr w:type="gramStart"/>
+        <w:t xml:space="preserve">e.g. </w:t>
+      </w:r>
       <w:r>
         <w:rPr>
           <w:rStyle w:val="apple-converted-space"/>
@@ -1494,38 +1659,7 @@
           <w:szCs w:val="21"/>
           <w:shd w:val="clear" w:color="auto" w:fill="FFFFFF"/>
         </w:rPr>
-        <w:t>à</w:t>
-      </w:r>
-      <w:proofErr w:type="gramEnd"/>
-      <w:r>
-        <w:rPr>
-          <w:rStyle w:val="apple-converted-space"/>
-          <w:rFonts w:ascii="Verdana" w:hAnsi="Verdana"/>
-          <w:sz w:val="21"/>
-          <w:szCs w:val="21"/>
-          <w:shd w:val="clear" w:color="auto" w:fill="FFFFFF"/>
-        </w:rPr>
-        <w:t xml:space="preserve"> cartas necessárias para iniciar as pilhas de naipes organizados, inicialmente as pilhas estão vazias e são iniciadas no momento em que o jogador consegue enviar um Ás</w:t>
-      </w:r>
-      <w:r>
-        <w:rPr>
-          <w:rStyle w:val="apple-converted-space"/>
-          <w:rFonts w:ascii="Verdana" w:hAnsi="Verdana"/>
-          <w:sz w:val="21"/>
-          <w:szCs w:val="21"/>
-          <w:shd w:val="clear" w:color="auto" w:fill="FFFFFF"/>
-        </w:rPr>
-        <w:t xml:space="preserve"> </w:t>
-      </w:r>
-      <w:r>
-        <w:rPr>
-          <w:rStyle w:val="apple-converted-space"/>
-          <w:rFonts w:ascii="Verdana" w:hAnsi="Verdana"/>
-          <w:sz w:val="21"/>
-          <w:szCs w:val="21"/>
-          <w:shd w:val="clear" w:color="auto" w:fill="FFFFFF"/>
-        </w:rPr>
-        <w:t>para uma das 4 pilhas, após isto, a carta seguinte a ser empilhada na pilha de naipes deve possuir o mesmo naipe do Ás (ou da carta anterior àquela) e deve possuir o valor seguinte à atual carta do topo (se na pilha de naipes desejada, a carta do topo for um 5 de paus, a pilha irá aceitar uma carta se e somente se, ela for o 6 de paus).</w:t>
+        <w:t>se na pilha de naipes desejada, a carta do topo for um 5 de paus, a pilha irá aceitar uma carta se e somente se, ela for o 6 de paus).</w:t>
       </w:r>
     </w:p>
     <w:p>
@@ -1815,15 +1949,13 @@
     </w:p>
     <w:p>
       <w:r>
-        <w:t xml:space="preserve">Essa pilha tem as funções mais básicas, para a utilização </w:t>
-      </w:r>
-      <w:proofErr w:type="gramStart"/>
-      <w:r>
-        <w:t>desse</w:t>
-      </w:r>
-      <w:proofErr w:type="gramEnd"/>
-      <w:r>
-        <w:t xml:space="preserve"> TAD te</w:t>
+        <w:t>Essa pilha tem as funções mais</w:t>
+      </w:r>
+      <w:r>
+        <w:t xml:space="preserve"> básicas, para a utilização dest</w:t>
+      </w:r>
+      <w:r>
+        <w:t>e TAD te</w:t>
       </w:r>
       <w:r>
         <w:t>mos as funções mais básicas, que são:</w:t>
@@ -2023,12 +2155,7 @@
     </w:p>
     <w:p>
       <w:r>
-        <w:t>O projeto foi desenvolvido utilizando a linguagem C++ e a biblioteca gráfica SDL2. Um dos objetivos visa o correto funcionamento em diferentes sistemas operacionais (alta portabilidade), mantendo o uso de estruturas mais simples, visando o reuso de cógido</w:t>
-      </w:r>
-      <w:bookmarkStart w:id="6" w:name="_GoBack"/>
-      <w:bookmarkEnd w:id="6"/>
-      <w:r>
-        <w:t xml:space="preserve"> e melhor manutenção do projeto.</w:t>
+        <w:t>O projeto foi desenvolvido utilizando a linguagem C++ e a biblioteca gráfica SDL2. Um dos objetivos visa o correto funcionamento em diferentes sistemas operacionais (alta portabilidade), mantendo o uso de estruturas mais simples, visando o reuso de cógido e melhor manutenção do projeto.</w:t>
       </w:r>
     </w:p>
     <w:p>
@@ -2069,42 +2196,93 @@
           <w:color w:val="222222"/>
           <w:shd w:val="clear" w:color="auto" w:fill="FFFFFF"/>
         </w:rPr>
-        <w:t xml:space="preserve">(Minimalist GNU for Windows). Que </w:t>
-      </w:r>
+        <w:t xml:space="preserve">(Minimalist GNU for Windows). Que é uma versão portada para Microsoft Windows do conjunto de ferramentas GNU. ... Ambos os pacotes foram originalmente ramificações do Cygwin, que fornece um suporte Unix-like maior para </w:t>
+      </w:r>
+      <w:proofErr w:type="gramStart"/>
       <w:r>
         <w:rPr>
           <w:rFonts w:ascii="Arial" w:hAnsi="Arial" w:cs="Arial"/>
           <w:color w:val="222222"/>
           <w:shd w:val="clear" w:color="auto" w:fill="FFFFFF"/>
         </w:rPr>
-        <w:t xml:space="preserve">é uma versão portada para Microsoft Windows do conjunto de ferramentas GNU. ... Ambos os pacotes foram originalmente ramificações do Cygwin, que fornece um suporte Unix-like maior para </w:t>
+        <w:t>Windows</w:t>
+      </w:r>
+      <w:proofErr w:type="gramEnd"/>
+    </w:p>
+    <w:p>
+      <w:r>
+        <w:t>Observação: Para que o executável (</w:t>
       </w:r>
       <w:proofErr w:type="gramStart"/>
       <w:r>
-        <w:rPr>
-          <w:rFonts w:ascii="Arial" w:hAnsi="Arial" w:cs="Arial"/>
-          <w:color w:val="222222"/>
-          <w:shd w:val="clear" w:color="auto" w:fill="FFFFFF"/>
-        </w:rPr>
-        <w:t>Windows</w:t>
+        <w:t>“</w:t>
       </w:r>
       <w:proofErr w:type="gramEnd"/>
-    </w:p>
-    <w:p>
-      <w:r>
-        <w:t>Observação: Para que o executável (</w:t>
+      <w:r>
+        <w:t>.</w:t>
+      </w:r>
+      <w:r>
+        <w:t>exe”)  funcione direto, ele precisa estar no mesmo diretório que os arquivos “.dll” da biblioteca SDL2.</w:t>
+      </w:r>
+    </w:p>
+    <w:p/>
+    <w:p/>
+    <w:p/>
+    <w:p/>
+    <w:p/>
+    <w:p/>
+    <w:p/>
+    <w:p/>
+    <w:p/>
+    <w:p/>
+    <w:p/>
+    <w:p/>
+    <w:p/>
+    <w:p/>
+    <w:p/>
+    <w:p/>
+    <w:p/>
+    <w:p/>
+    <w:p/>
+    <w:p/>
+    <w:p/>
+    <w:p>
+      <w:pPr>
+        <w:pStyle w:val="Ttulo1"/>
+      </w:pPr>
+      <w:bookmarkStart w:id="6" w:name="_Toc482658654"/>
+      <w:r>
+        <w:t>5 – Conclusões e análise de resultados:</w:t>
+      </w:r>
+      <w:bookmarkEnd w:id="6"/>
+    </w:p>
+    <w:p>
+      <w:r>
+        <w:t>Ao desenvolver o primeiro projeto de Estruturas de Dados foi possível colocar em prática os conceitos aprendidos em sala e observar como a estruturação dos dados coordena e afeta a manipulação deles.</w:t>
+      </w:r>
+    </w:p>
+    <w:p>
+      <w:r>
+        <w:t xml:space="preserve">Em um primeiro momento o grupo sentiu dificuldade em </w:t>
+      </w:r>
+      <w:r>
+        <w:t>instalar e entender como funcionava a biblioteca gráfica, também houve certa complicação no início ao tentar promover uma maior portabilidade, pois ora haviam bugs relacionados ao Windows, ora Linux.</w:t>
+      </w:r>
+    </w:p>
+    <w:p>
+      <w:r>
+        <w:t xml:space="preserve">O projeto foi iniciado com certa antecedência, ainda nas primeiras aulas, quando não havíamos tido algumas das aulas que viriam a ser fundamentais para o desenvolvimento do projeto. Como conclusão, o projeto passou por diversas melhorias e alterações em sua estruturação básica, o que proporcionou um melhor aprendizado, uma vez que mais de uma estrutura foi implementada e utilizada antes de ser </w:t>
       </w:r>
       <w:proofErr w:type="gramStart"/>
       <w:r>
-        <w:t>“</w:t>
+        <w:t>substituída em um segundo momento</w:t>
       </w:r>
       <w:proofErr w:type="gramEnd"/>
       <w:r>
         <w:t>.</w:t>
       </w:r>
-      <w:r>
-        <w:t>exe”)  funcione direto, ele precisa estar no mesmo diretório que os arquivos “.dll” da biblioteca SDL2.</w:t>
-      </w:r>
+      <w:bookmarkStart w:id="7" w:name="_GoBack"/>
+      <w:bookmarkEnd w:id="7"/>
     </w:p>
     <w:p/>
     <w:p/>
@@ -2131,55 +2309,13 @@
       <w:pPr>
         <w:pStyle w:val="Ttulo1"/>
       </w:pPr>
-      <w:bookmarkStart w:id="7" w:name="_Toc482658654"/>
-      <w:r>
-        <w:t>5 – Conclusões e análise de resultados:</w:t>
-      </w:r>
-      <w:bookmarkEnd w:id="7"/>
-    </w:p>
-    <w:p/>
-    <w:p>
-      <w:pPr>
-        <w:pStyle w:val="Ttulo1"/>
-      </w:pPr>
-    </w:p>
-    <w:p>
-      <w:pPr>
-        <w:pStyle w:val="Ttulo1"/>
-      </w:pPr>
-    </w:p>
-    <w:p/>
-    <w:p/>
-    <w:p/>
-    <w:p/>
-    <w:p/>
-    <w:p/>
-    <w:p/>
-    <w:p/>
-    <w:p/>
-    <w:p/>
-    <w:p/>
-    <w:p/>
-    <w:p/>
-    <w:p/>
-    <w:p/>
-    <w:p/>
-    <w:p/>
-    <w:p/>
-    <w:p/>
-    <w:p/>
-    <w:p/>
-    <w:p/>
-    <w:p>
-      <w:pPr>
-        <w:pStyle w:val="Ttulo1"/>
-      </w:pPr>
       <w:bookmarkStart w:id="8" w:name="_Toc482658655"/>
       <w:r>
         <w:t>6 – Referências:</w:t>
       </w:r>
       <w:bookmarkEnd w:id="8"/>
     </w:p>
+    <w:p/>
     <w:p>
       <w:hyperlink r:id="rId15" w:history="1">
         <w:r>
@@ -2201,6 +2337,11 @@
       </w:hyperlink>
     </w:p>
     <w:p>
+      <w:pPr>
+        <w:rPr>
+          <w:rStyle w:val="Hyperlink"/>
+        </w:rPr>
+      </w:pPr>
       <w:hyperlink r:id="rId17" w:history="1">
         <w:r>
           <w:rPr>
@@ -2210,10 +2351,31 @@
         </w:r>
       </w:hyperlink>
     </w:p>
+    <w:p>
+      <w:hyperlink r:id="rId18" w:history="1">
+        <w:r>
+          <w:rPr>
+            <w:rStyle w:val="Hyperlink"/>
+          </w:rPr>
+          <w:t>https://lazyfoo.net/SDL_tutorials/</w:t>
+        </w:r>
+      </w:hyperlink>
+    </w:p>
+    <w:p>
+      <w:hyperlink r:id="rId19" w:history="1">
+        <w:r>
+          <w:rPr>
+            <w:rStyle w:val="Hyperlink"/>
+          </w:rPr>
+          <w:t>https://www.youtube.com/user/shiffman</w:t>
+        </w:r>
+      </w:hyperlink>
+    </w:p>
+    <w:p/>
     <w:p/>
     <w:sectPr>
-      <w:headerReference w:type="default" r:id="rId18"/>
-      <w:footerReference w:type="default" r:id="rId19"/>
+      <w:headerReference w:type="default" r:id="rId20"/>
+      <w:footerReference w:type="default" r:id="rId21"/>
       <w:pgSz w:w="11906" w:h="16838"/>
       <w:pgMar w:top="1417" w:right="1701" w:bottom="1417" w:left="1701" w:header="709" w:footer="708" w:gutter="0"/>
       <w:cols w:space="708"/>
@@ -2299,7 +2461,7 @@
         <w:rFonts w:asciiTheme="majorHAnsi" w:eastAsiaTheme="majorEastAsia" w:hAnsiTheme="majorHAnsi" w:cstheme="majorBidi"/>
         <w:noProof/>
       </w:rPr>
-      <w:t>8</w:t>
+      <w:t>5</w:t>
     </w:r>
     <w:r>
       <w:rPr>
@@ -2348,11 +2510,31 @@
       <w:pStyle w:val="Cabealho"/>
       <w:jc w:val="center"/>
     </w:pPr>
+    <w:proofErr w:type="gramStart"/>
     <w:r>
       <w:rPr>
         <w:rFonts w:asciiTheme="majorHAnsi" w:eastAsiaTheme="majorEastAsia" w:hAnsiTheme="majorHAnsi" w:cstheme="majorBidi"/>
       </w:rPr>
-      <w:t>FreeCell – Estrutura de Dados 2017.</w:t>
+      <w:t>FreeCell</w:t>
+    </w:r>
+    <w:proofErr w:type="gramEnd"/>
+    <w:r>
+      <w:rPr>
+        <w:rFonts w:asciiTheme="majorHAnsi" w:eastAsiaTheme="majorEastAsia" w:hAnsiTheme="majorHAnsi" w:cstheme="majorBidi"/>
+      </w:rPr>
+      <w:t xml:space="preserve"> – Estrutura</w:t>
+    </w:r>
+    <w:r>
+      <w:rPr>
+        <w:rFonts w:asciiTheme="majorHAnsi" w:eastAsiaTheme="majorEastAsia" w:hAnsiTheme="majorHAnsi" w:cstheme="majorBidi"/>
+      </w:rPr>
+      <w:t>s</w:t>
+    </w:r>
+    <w:r>
+      <w:rPr>
+        <w:rFonts w:asciiTheme="majorHAnsi" w:eastAsiaTheme="majorEastAsia" w:hAnsiTheme="majorHAnsi" w:cstheme="majorBidi"/>
+      </w:rPr>
+      <w:t xml:space="preserve"> de Dados 2017.</w:t>
     </w:r>
   </w:p>
 </w:hdr>
@@ -3706,7 +3888,7 @@
 </file>
 
 <file path=customXml/itemProps1.xml><?xml version="1.0" encoding="utf-8"?>
-<ds:datastoreItem xmlns:ds="http://schemas.openxmlformats.org/officeDocument/2006/customXml" ds:itemID="{0F84773C-CE24-413C-A4E9-126F595E4948}">
+<ds:datastoreItem xmlns:ds="http://schemas.openxmlformats.org/officeDocument/2006/customXml" ds:itemID="{85784A73-453A-442E-9DB5-E7D9DD74E564}">
   <ds:schemaRefs>
     <ds:schemaRef ds:uri="http://schemas.openxmlformats.org/officeDocument/2006/bibliography"/>
   </ds:schemaRefs>

</xml_diff>